<commit_message>
Update the image used to link to the demo page
</commit_message>
<xml_diff>
--- a/docs/images/click-here.docx
+++ b/docs/images/click-here.docx
@@ -18,12 +18,12 @@
         <w:tblLook w:val="04A0" w:firstRow="1" w:lastRow="0" w:firstColumn="1" w:lastColumn="0" w:noHBand="0" w:noVBand="1"/>
       </w:tblPr>
       <w:tblGrid>
-        <w:gridCol w:w="2430"/>
+        <w:gridCol w:w="3420"/>
       </w:tblGrid>
       <w:tr>
         <w:tc>
           <w:tcPr>
-            <w:tcW w:w="2430" w:type="dxa"/>
+            <w:tcW w:w="3420" w:type="dxa"/>
             <w:shd w:val="clear" w:color="auto" w:fill="4472C4" w:themeFill="accent1"/>
           </w:tcPr>
           <w:p>
@@ -41,39 +41,87 @@
                 <w:sz w:val="20"/>
                 <w:szCs w:val="20"/>
               </w:rPr>
-              <w:t xml:space="preserve">Click here for step-by-step instructions on building a sample </w:t>
-            </w:r>
-            <w:r>
-              <w:rPr>
-                <w:color w:val="FFFFFF" w:themeColor="background1"/>
-                <w:sz w:val="20"/>
-                <w:szCs w:val="20"/>
-              </w:rPr>
-              <w:t>V</w:t>
-            </w:r>
-            <w:r>
-              <w:rPr>
-                <w:color w:val="FFFFFF" w:themeColor="background1"/>
-                <w:sz w:val="20"/>
-                <w:szCs w:val="20"/>
-              </w:rPr>
-              <w:t xml:space="preserve">oice </w:t>
-            </w:r>
-            <w:r>
-              <w:rPr>
-                <w:color w:val="FFFFFF" w:themeColor="background1"/>
-                <w:sz w:val="20"/>
-                <w:szCs w:val="20"/>
-              </w:rPr>
-              <w:t>A</w:t>
-            </w:r>
-            <w:r>
-              <w:rPr>
-                <w:color w:val="FFFFFF" w:themeColor="background1"/>
-                <w:sz w:val="20"/>
-                <w:szCs w:val="20"/>
-              </w:rPr>
-              <w:t>ssistant</w:t>
+              <w:t xml:space="preserve">Click here for </w:t>
+            </w:r>
+            <w:r>
+              <w:rPr>
+                <w:color w:val="FFFFFF" w:themeColor="background1"/>
+                <w:sz w:val="20"/>
+                <w:szCs w:val="20"/>
+              </w:rPr>
+              <w:t>s</w:t>
+            </w:r>
+            <w:r>
+              <w:rPr>
+                <w:color w:val="FFFFFF" w:themeColor="background1"/>
+                <w:sz w:val="20"/>
+                <w:szCs w:val="20"/>
+              </w:rPr>
+              <w:t>tep-by-</w:t>
+            </w:r>
+            <w:r>
+              <w:rPr>
+                <w:color w:val="FFFFFF" w:themeColor="background1"/>
+                <w:sz w:val="20"/>
+                <w:szCs w:val="20"/>
+              </w:rPr>
+              <w:t>s</w:t>
+            </w:r>
+            <w:r>
+              <w:rPr>
+                <w:color w:val="FFFFFF" w:themeColor="background1"/>
+                <w:sz w:val="20"/>
+                <w:szCs w:val="20"/>
+              </w:rPr>
+              <w:t xml:space="preserve">tep </w:t>
+            </w:r>
+            <w:r>
+              <w:rPr>
+                <w:color w:val="FFFFFF" w:themeColor="background1"/>
+                <w:sz w:val="20"/>
+                <w:szCs w:val="20"/>
+              </w:rPr>
+              <w:t>i</w:t>
+            </w:r>
+            <w:r>
+              <w:rPr>
+                <w:color w:val="FFFFFF" w:themeColor="background1"/>
+                <w:sz w:val="20"/>
+                <w:szCs w:val="20"/>
+              </w:rPr>
+              <w:t xml:space="preserve">nstructions for </w:t>
+            </w:r>
+            <w:r>
+              <w:rPr>
+                <w:color w:val="FFFFFF" w:themeColor="background1"/>
+                <w:sz w:val="20"/>
+                <w:szCs w:val="20"/>
+              </w:rPr>
+              <w:t>b</w:t>
+            </w:r>
+            <w:r>
+              <w:rPr>
+                <w:color w:val="FFFFFF" w:themeColor="background1"/>
+                <w:sz w:val="20"/>
+                <w:szCs w:val="20"/>
+              </w:rPr>
+              <w:t xml:space="preserve">uilding a </w:t>
+            </w:r>
+            <w:r>
+              <w:rPr>
+                <w:color w:val="FFFFFF" w:themeColor="background1"/>
+                <w:sz w:val="20"/>
+                <w:szCs w:val="20"/>
+              </w:rPr>
+              <w:t>s</w:t>
+            </w:r>
+            <w:r>
+              <w:rPr>
+                <w:color w:val="FFFFFF" w:themeColor="background1"/>
+                <w:sz w:val="20"/>
+                <w:szCs w:val="20"/>
+              </w:rPr>
+              <w:t>ample Voice Assistant using Custom Commands</w:t>
             </w:r>
           </w:p>
         </w:tc>

</xml_diff>